<commit_message>
Adding new script to put GPS data in CSV
</commit_message>
<xml_diff>
--- a/docs/Fisheye_Lens_Calibration_Notes.docx
+++ b/docs/Fisheye_Lens_Calibration_Notes.docx
@@ -1,6 +1,6 @@
 
 <file path=word/document.xml><?xml version="1.0" encoding="utf-8"?>
-<w:document xmlns:wpc="http://schemas.microsoft.com/office/word/2010/wordprocessingCanvas" xmlns:cx="http://schemas.microsoft.com/office/drawing/2014/chartex" xmlns:cx1="http://schemas.microsoft.com/office/drawing/2015/9/8/chartex" xmlns:cx2="http://schemas.microsoft.com/office/drawing/2015/10/21/chartex" xmlns:cx3="http://schemas.microsoft.com/office/drawing/2016/5/9/chartex" xmlns:cx4="http://schemas.microsoft.com/office/drawing/2016/5/10/chartex" xmlns:cx5="http://schemas.microsoft.com/office/drawing/2016/5/11/chartex" xmlns:cx6="http://schemas.microsoft.com/office/drawing/2016/5/12/chartex" xmlns:cx7="http://schemas.microsoft.com/office/drawing/2016/5/13/chartex" xmlns:cx8="http://schemas.microsoft.com/office/drawing/2016/5/14/chartex" xmlns:mc="http://schemas.openxmlformats.org/markup-compatibility/2006" xmlns:aink="http://schemas.microsoft.com/office/drawing/2016/ink" xmlns:am3d="http://schemas.microsoft.com/office/drawing/2017/model3d" xmlns:o="urn:schemas-microsoft-com:office:office" xmlns:r="http://schemas.openxmlformats.org/officeDocument/2006/relationships" xmlns:m="http://schemas.openxmlformats.org/officeDocument/2006/math" xmlns:v="urn:schemas-microsoft-com:vml" xmlns:wp14="http://schemas.microsoft.com/office/word/2010/wordprocessingDrawing" xmlns:wp="http://schemas.openxmlformats.org/drawingml/2006/wordprocessingDrawing" xmlns:w10="urn:schemas-microsoft-com:office:word" xmlns:w="http://schemas.openxmlformats.org/wordprocessingml/2006/main" xmlns:w14="http://schemas.microsoft.com/office/word/2010/wordml" xmlns:w15="http://schemas.microsoft.com/office/word/2012/wordml" xmlns:w16cid="http://schemas.microsoft.com/office/word/2016/wordml/cid" xmlns:w16se="http://schemas.microsoft.com/office/word/2015/wordml/symex" xmlns:wpg="http://schemas.microsoft.com/office/word/2010/wordprocessingGroup" xmlns:wpi="http://schemas.microsoft.com/office/word/2010/wordprocessingInk" xmlns:wne="http://schemas.microsoft.com/office/word/2006/wordml" xmlns:wps="http://schemas.microsoft.com/office/word/2010/wordprocessingShape" mc:Ignorable="w14 w15 w16se w16cid wp14">
+<w:document xmlns:wpc="http://schemas.microsoft.com/office/word/2010/wordprocessingCanvas" xmlns:cx="http://schemas.microsoft.com/office/drawing/2014/chartex" xmlns:cx1="http://schemas.microsoft.com/office/drawing/2015/9/8/chartex" xmlns:mc="http://schemas.openxmlformats.org/markup-compatibility/2006" xmlns:o="urn:schemas-microsoft-com:office:office" xmlns:r="http://schemas.openxmlformats.org/officeDocument/2006/relationships" xmlns:m="http://schemas.openxmlformats.org/officeDocument/2006/math" xmlns:v="urn:schemas-microsoft-com:vml" xmlns:wp14="http://schemas.microsoft.com/office/word/2010/wordprocessingDrawing" xmlns:wp="http://schemas.openxmlformats.org/drawingml/2006/wordprocessingDrawing" xmlns:w10="urn:schemas-microsoft-com:office:word" xmlns:w="http://schemas.openxmlformats.org/wordprocessingml/2006/main" xmlns:w14="http://schemas.microsoft.com/office/word/2010/wordml" xmlns:w15="http://schemas.microsoft.com/office/word/2012/wordml" xmlns:w16se="http://schemas.microsoft.com/office/word/2015/wordml/symex" xmlns:wpg="http://schemas.microsoft.com/office/word/2010/wordprocessingGroup" xmlns:wpi="http://schemas.microsoft.com/office/word/2010/wordprocessingInk" xmlns:wne="http://schemas.microsoft.com/office/word/2006/wordml" xmlns:wps="http://schemas.microsoft.com/office/word/2010/wordprocessingShape" mc:Ignorable="w14 w15 w16se wp14">
   <w:body>
     <w:p>
       <w:pPr>
@@ -60,20 +60,7 @@
         </w:numPr>
       </w:pPr>
       <w:r>
-        <w:t xml:space="preserve">From the OpenCV docs, I think I need to use the </w:t>
-      </w:r>
-      <w:proofErr w:type="spellStart"/>
-      <w:proofErr w:type="gramStart"/>
-      <w:r>
-        <w:t>undistortimage</w:t>
-      </w:r>
-      <w:proofErr w:type="spellEnd"/>
-      <w:r>
-        <w:t>(</w:t>
-      </w:r>
-      <w:proofErr w:type="gramEnd"/>
-      <w:r>
-        <w:t>) function, which ‘</w:t>
+        <w:t>From the OpenCV docs, I think I need to use the undistortimage() function, which ‘</w:t>
       </w:r>
       <w:r>
         <w:rPr>
@@ -111,19 +98,11 @@
           <w:b/>
         </w:rPr>
       </w:pPr>
-      <w:proofErr w:type="spellStart"/>
       <w:r>
         <w:rPr>
           <w:b/>
         </w:rPr>
-        <w:t>Dotboard</w:t>
-      </w:r>
-      <w:proofErr w:type="spellEnd"/>
-      <w:r>
-        <w:rPr>
-          <w:b/>
-        </w:rPr>
-        <w:t xml:space="preserve"> note:</w:t>
+        <w:t>Dotboard note:</w:t>
       </w:r>
     </w:p>
     <w:p>
@@ -147,15 +126,57 @@
         </w:numPr>
       </w:pPr>
       <w:r>
-        <w:t xml:space="preserve">Pretty sure we’ll need to use the </w:t>
-      </w:r>
-      <w:proofErr w:type="spellStart"/>
-      <w:r>
-        <w:t>findCirclesGrid</w:t>
-      </w:r>
-      <w:proofErr w:type="spellEnd"/>
-      <w:r>
-        <w:t xml:space="preserve"> function</w:t>
+        <w:t xml:space="preserve">Dotboard sizes: </w:t>
+      </w:r>
+    </w:p>
+    <w:p>
+      <w:pPr>
+        <w:pStyle w:val="ListParagraph"/>
+        <w:numPr>
+          <w:ilvl w:val="1"/>
+          <w:numId w:val="12"/>
+        </w:numPr>
+      </w:pPr>
+      <w:r>
+        <w:t>Dot diameter = 1.5 cm</w:t>
+      </w:r>
+    </w:p>
+    <w:p>
+      <w:pPr>
+        <w:pStyle w:val="ListParagraph"/>
+        <w:numPr>
+          <w:ilvl w:val="1"/>
+          <w:numId w:val="12"/>
+        </w:numPr>
+      </w:pPr>
+      <w:r>
+        <w:t>Distance between edges of dots = 1.6 cm</w:t>
+      </w:r>
+    </w:p>
+    <w:p>
+      <w:pPr>
+        <w:pStyle w:val="ListParagraph"/>
+        <w:numPr>
+          <w:ilvl w:val="1"/>
+          <w:numId w:val="12"/>
+        </w:numPr>
+      </w:pPr>
+      <w:r>
+        <w:t>Distance between center of dots = 3.1 cm</w:t>
+      </w:r>
+      <w:bookmarkStart w:id="0" w:name="_GoBack"/>
+      <w:bookmarkEnd w:id="0"/>
+    </w:p>
+    <w:p>
+      <w:pPr>
+        <w:pStyle w:val="ListParagraph"/>
+        <w:numPr>
+          <w:ilvl w:val="0"/>
+          <w:numId w:val="12"/>
+        </w:numPr>
+      </w:pPr>
+      <w:r>
+        <w:t>Pretty sure we’ll need to use the findCirclesGrid function</w:t>
       </w:r>
       <w:r>
         <w:t xml:space="preserve"> which has the equations for the dot board I’ve used. You just need the dot board dimensions (7x7). </w:t>
@@ -304,23 +325,7 @@
         <w:t>Because the silver background all has outlying temps, when I did conditional formatting in excel (highlight everything &lt;0)</w:t>
       </w:r>
       <w:r>
-        <w:t xml:space="preserve"> the </w:t>
-      </w:r>
-      <w:proofErr w:type="spellStart"/>
-      <w:r>
-        <w:t>dotboard</w:t>
-      </w:r>
-      <w:proofErr w:type="spellEnd"/>
-      <w:r>
-        <w:t xml:space="preserve"> popped right up! </w:t>
-      </w:r>
-      <w:proofErr w:type="spellStart"/>
-      <w:r>
-        <w:t>Ahhh</w:t>
-      </w:r>
-      <w:proofErr w:type="spellEnd"/>
-      <w:r>
-        <w:t>, not everything is that hard… yay.</w:t>
+        <w:t xml:space="preserve"> the dotboard popped right up! Ahhh, not everything is that hard… yay.</w:t>
       </w:r>
     </w:p>
     <w:p>
@@ -371,15 +376,7 @@
         <w:t xml:space="preserve"> </w:t>
       </w:r>
       <w:r>
-        <w:t xml:space="preserve">Run </w:t>
-      </w:r>
-      <w:proofErr w:type="spellStart"/>
-      <w:r>
-        <w:t>opencv</w:t>
-      </w:r>
-      <w:proofErr w:type="spellEnd"/>
-      <w:r>
-        <w:t xml:space="preserve"> script</w:t>
+        <w:t>Run opencv script</w:t>
       </w:r>
       <w:r>
         <w:t>(s)</w:t>
@@ -437,8 +434,6 @@
       <w:r>
         <w:t>files.</w:t>
       </w:r>
-      <w:bookmarkStart w:id="0" w:name="_GoBack"/>
-      <w:bookmarkEnd w:id="0"/>
     </w:p>
     <w:p>
       <w:pPr>
@@ -467,15 +462,7 @@
         <w:t>I am not sure if the fact that we’ve cropped/masked the edges of the original images is going to affect this process, because the cropped array might be a different size</w:t>
       </w:r>
       <w:r>
-        <w:t xml:space="preserve">/have </w:t>
-      </w:r>
-      <w:proofErr w:type="spellStart"/>
-      <w:r>
-        <w:t>NaN</w:t>
-      </w:r>
-      <w:proofErr w:type="spellEnd"/>
-      <w:r>
-        <w:t xml:space="preserve"> values on the edges?</w:t>
+        <w:t>/have NaN values on the edges?</w:t>
       </w:r>
       <w:r>
         <w:t xml:space="preserve"> Is so, we could possibly do this masking after the </w:t>
@@ -519,7 +506,7 @@
 </file>
 
 <file path=word/numbering.xml><?xml version="1.0" encoding="utf-8"?>
-<w:numbering xmlns:wpc="http://schemas.microsoft.com/office/word/2010/wordprocessingCanvas" xmlns:cx="http://schemas.microsoft.com/office/drawing/2014/chartex" xmlns:cx1="http://schemas.microsoft.com/office/drawing/2015/9/8/chartex" xmlns:cx2="http://schemas.microsoft.com/office/drawing/2015/10/21/chartex" xmlns:cx3="http://schemas.microsoft.com/office/drawing/2016/5/9/chartex" xmlns:cx4="http://schemas.microsoft.com/office/drawing/2016/5/10/chartex" xmlns:cx5="http://schemas.microsoft.com/office/drawing/2016/5/11/chartex" xmlns:cx6="http://schemas.microsoft.com/office/drawing/2016/5/12/chartex" xmlns:cx7="http://schemas.microsoft.com/office/drawing/2016/5/13/chartex" xmlns:cx8="http://schemas.microsoft.com/office/drawing/2016/5/14/chartex" xmlns:mc="http://schemas.openxmlformats.org/markup-compatibility/2006" xmlns:aink="http://schemas.microsoft.com/office/drawing/2016/ink" xmlns:am3d="http://schemas.microsoft.com/office/drawing/2017/model3d" xmlns:o="urn:schemas-microsoft-com:office:office" xmlns:r="http://schemas.openxmlformats.org/officeDocument/2006/relationships" xmlns:m="http://schemas.openxmlformats.org/officeDocument/2006/math" xmlns:v="urn:schemas-microsoft-com:vml" xmlns:wp14="http://schemas.microsoft.com/office/word/2010/wordprocessingDrawing" xmlns:wp="http://schemas.openxmlformats.org/drawingml/2006/wordprocessingDrawing" xmlns:w10="urn:schemas-microsoft-com:office:word" xmlns:w="http://schemas.openxmlformats.org/wordprocessingml/2006/main" xmlns:w14="http://schemas.microsoft.com/office/word/2010/wordml" xmlns:w15="http://schemas.microsoft.com/office/word/2012/wordml" xmlns:w16cid="http://schemas.microsoft.com/office/word/2016/wordml/cid" xmlns:w16se="http://schemas.microsoft.com/office/word/2015/wordml/symex" xmlns:wpg="http://schemas.microsoft.com/office/word/2010/wordprocessingGroup" xmlns:wpi="http://schemas.microsoft.com/office/word/2010/wordprocessingInk" xmlns:wne="http://schemas.microsoft.com/office/word/2006/wordml" xmlns:wps="http://schemas.microsoft.com/office/word/2010/wordprocessingShape" mc:Ignorable="w14 w15 w16se w16cid wp14">
+<w:numbering xmlns:wpc="http://schemas.microsoft.com/office/word/2010/wordprocessingCanvas" xmlns:cx="http://schemas.microsoft.com/office/drawing/2014/chartex" xmlns:cx1="http://schemas.microsoft.com/office/drawing/2015/9/8/chartex" xmlns:mc="http://schemas.openxmlformats.org/markup-compatibility/2006" xmlns:o="urn:schemas-microsoft-com:office:office" xmlns:r="http://schemas.openxmlformats.org/officeDocument/2006/relationships" xmlns:m="http://schemas.openxmlformats.org/officeDocument/2006/math" xmlns:v="urn:schemas-microsoft-com:vml" xmlns:wp14="http://schemas.microsoft.com/office/word/2010/wordprocessingDrawing" xmlns:wp="http://schemas.openxmlformats.org/drawingml/2006/wordprocessingDrawing" xmlns:w10="urn:schemas-microsoft-com:office:word" xmlns:w="http://schemas.openxmlformats.org/wordprocessingml/2006/main" xmlns:w14="http://schemas.microsoft.com/office/word/2010/wordml" xmlns:w15="http://schemas.microsoft.com/office/word/2012/wordml" xmlns:w16se="http://schemas.microsoft.com/office/word/2015/wordml/symex" xmlns:wpg="http://schemas.microsoft.com/office/word/2010/wordprocessingGroup" xmlns:wpi="http://schemas.microsoft.com/office/word/2010/wordprocessingInk" xmlns:wne="http://schemas.microsoft.com/office/word/2006/wordml" xmlns:wps="http://schemas.microsoft.com/office/word/2010/wordprocessingShape" mc:Ignorable="w14 w15 w16se wp14">
   <w:abstractNum w:abstractNumId="0" w15:restartNumberingAfterBreak="0">
     <w:nsid w:val="3A6F6782"/>
     <w:multiLevelType w:val="hybridMultilevel"/>
@@ -855,7 +842,7 @@
         <w:rFonts w:ascii="Symbol" w:hAnsi="Symbol" w:hint="default"/>
       </w:rPr>
     </w:lvl>
-    <w:lvl w:ilvl="1" w:tplc="14090003" w:tentative="1">
+    <w:lvl w:ilvl="1" w:tplc="14090003">
       <w:start w:val="1"/>
       <w:numFmt w:val="bullet"/>
       <w:lvlText w:val="o"/>
@@ -1105,7 +1092,7 @@
 </file>
 
 <file path=word/styles.xml><?xml version="1.0" encoding="utf-8"?>
-<w:styles xmlns:mc="http://schemas.openxmlformats.org/markup-compatibility/2006" xmlns:r="http://schemas.openxmlformats.org/officeDocument/2006/relationships" xmlns:w="http://schemas.openxmlformats.org/wordprocessingml/2006/main" xmlns:w14="http://schemas.microsoft.com/office/word/2010/wordml" xmlns:w15="http://schemas.microsoft.com/office/word/2012/wordml" xmlns:w16cid="http://schemas.microsoft.com/office/word/2016/wordml/cid" xmlns:w16se="http://schemas.microsoft.com/office/word/2015/wordml/symex" mc:Ignorable="w14 w15 w16se w16cid">
+<w:styles xmlns:mc="http://schemas.openxmlformats.org/markup-compatibility/2006" xmlns:r="http://schemas.openxmlformats.org/officeDocument/2006/relationships" xmlns:w="http://schemas.openxmlformats.org/wordprocessingml/2006/main" xmlns:w14="http://schemas.microsoft.com/office/word/2010/wordml" xmlns:w15="http://schemas.microsoft.com/office/word/2012/wordml" xmlns:w16se="http://schemas.microsoft.com/office/word/2015/wordml/symex" mc:Ignorable="w14 w15 w16se">
   <w:docDefaults>
     <w:rPrDefault>
       <w:rPr>
@@ -1121,7 +1108,7 @@
       </w:pPr>
     </w:pPrDefault>
   </w:docDefaults>
-  <w:latentStyles w:defLockedState="0" w:defUIPriority="99" w:defSemiHidden="0" w:defUnhideWhenUsed="0" w:defQFormat="0" w:count="375">
+  <w:latentStyles w:defLockedState="0" w:defUIPriority="99" w:defSemiHidden="0" w:defUnhideWhenUsed="0" w:defQFormat="0" w:count="371">
     <w:lsdException w:name="Normal" w:uiPriority="0" w:qFormat="1"/>
     <w:lsdException w:name="heading 1" w:uiPriority="9" w:qFormat="1"/>
     <w:lsdException w:name="heading 2" w:semiHidden="1" w:uiPriority="9" w:unhideWhenUsed="1" w:qFormat="1"/>
@@ -1493,10 +1480,6 @@
     <w:lsdException w:name="List Table 5 Dark Accent 6" w:uiPriority="50"/>
     <w:lsdException w:name="List Table 6 Colorful Accent 6" w:uiPriority="51"/>
     <w:lsdException w:name="List Table 7 Colorful Accent 6" w:uiPriority="52"/>
-    <w:lsdException w:name="Mention" w:semiHidden="1" w:unhideWhenUsed="1"/>
-    <w:lsdException w:name="Smart Hyperlink" w:semiHidden="1" w:unhideWhenUsed="1"/>
-    <w:lsdException w:name="Hashtag" w:semiHidden="1" w:unhideWhenUsed="1"/>
-    <w:lsdException w:name="Unresolved Mention" w:semiHidden="1" w:unhideWhenUsed="1"/>
   </w:latentStyles>
   <w:style w:type="paragraph" w:default="1" w:styleId="Normal">
     <w:name w:val="Normal"/>
@@ -2104,7 +2087,7 @@
     <w:qFormat/>
     <w:rsid w:val="00245521"/>
   </w:style>
-  <w:style w:type="character" w:styleId="UnresolvedMention">
+  <w:style w:type="character" w:customStyle="1" w:styleId="UnresolvedMention">
     <w:name w:val="Unresolved Mention"/>
     <w:basedOn w:val="DefaultParagraphFont"/>
     <w:uiPriority w:val="99"/>
@@ -2415,6 +2398,21 @@
 </file>
 
 <file path=customXml/item1.xml><?xml version="1.0" encoding="utf-8"?>
+<p:properties xmlns:p="http://schemas.microsoft.com/office/2006/metadata/properties" xmlns:xsi="http://www.w3.org/2001/XMLSchema-instance" xmlns:pc="http://schemas.microsoft.com/office/infopath/2007/PartnerControls">
+  <documentManagement/>
+</p:properties>
+</file>
+
+<file path=customXml/item2.xml><?xml version="1.0" encoding="utf-8"?>
+<?mso-contentType ?>
+<FormTemplates xmlns="http://schemas.microsoft.com/sharepoint/v3/contenttype/forms">
+  <Display>DocumentLibraryForm</Display>
+  <Edit>DocumentLibraryForm</Edit>
+  <New>DocumentLibraryForm</New>
+</FormTemplates>
+</file>
+
+<file path=customXml/item3.xml><?xml version="1.0" encoding="utf-8"?>
 <ct:contentTypeSchema xmlns:ct="http://schemas.microsoft.com/office/2006/metadata/contentType" xmlns:ma="http://schemas.microsoft.com/office/2006/metadata/properties/metaAttributes" ct:_="" ma:_="" ma:contentTypeName="Document" ma:contentTypeID="0x0101006E7FD55A0081354BBD836BAAF3570BD6" ma:contentTypeVersion="8" ma:contentTypeDescription="Create a new document." ma:contentTypeScope="" ma:versionID="b632c4bc3424e8d3f0524fa8ee891a17">
   <xsd:schema xmlns:xsd="http://www.w3.org/2001/XMLSchema" xmlns:xs="http://www.w3.org/2001/XMLSchema" xmlns:p="http://schemas.microsoft.com/office/2006/metadata/properties" xmlns:ns3="f04d2c0a-50b4-445a-8a64-eb660e5eaef8" targetNamespace="http://schemas.microsoft.com/office/2006/metadata/properties" ma:root="true" ma:fieldsID="994b8aecc2946879bb4334b2444703f0" ns3:_="">
     <xsd:import namespace="f04d2c0a-50b4-445a-8a64-eb660e5eaef8"/>
@@ -2584,22 +2582,31 @@
 </ct:contentTypeSchema>
 </file>
 
-<file path=customXml/item2.xml><?xml version="1.0" encoding="utf-8"?>
-<?mso-contentType ?>
-<FormTemplates xmlns="http://schemas.microsoft.com/sharepoint/v3/contenttype/forms">
-  <Display>DocumentLibraryForm</Display>
-  <Edit>DocumentLibraryForm</Edit>
-  <New>DocumentLibraryForm</New>
-</FormTemplates>
+<file path=customXml/itemProps1.xml><?xml version="1.0" encoding="utf-8"?>
+<ds:datastoreItem xmlns:ds="http://schemas.openxmlformats.org/officeDocument/2006/customXml" ds:itemID="{2ADD4F6B-372E-4F90-ABC5-90C9A1FFB854}">
+  <ds:schemaRefs>
+    <ds:schemaRef ds:uri="http://schemas.openxmlformats.org/package/2006/metadata/core-properties"/>
+    <ds:schemaRef ds:uri="http://www.w3.org/XML/1998/namespace"/>
+    <ds:schemaRef ds:uri="http://schemas.microsoft.com/office/2006/documentManagement/types"/>
+    <ds:schemaRef ds:uri="http://purl.org/dc/elements/1.1/"/>
+    <ds:schemaRef ds:uri="http://schemas.microsoft.com/office/infopath/2007/PartnerControls"/>
+    <ds:schemaRef ds:uri="http://purl.org/dc/dcmitype/"/>
+    <ds:schemaRef ds:uri="http://schemas.microsoft.com/office/2006/metadata/properties"/>
+    <ds:schemaRef ds:uri="f04d2c0a-50b4-445a-8a64-eb660e5eaef8"/>
+    <ds:schemaRef ds:uri="http://purl.org/dc/terms/"/>
+  </ds:schemaRefs>
+</ds:datastoreItem>
 </file>
 
-<file path=customXml/item3.xml><?xml version="1.0" encoding="utf-8"?>
-<p:properties xmlns:p="http://schemas.microsoft.com/office/2006/metadata/properties" xmlns:xsi="http://www.w3.org/2001/XMLSchema-instance" xmlns:pc="http://schemas.microsoft.com/office/infopath/2007/PartnerControls">
-  <documentManagement/>
-</p:properties>
+<file path=customXml/itemProps2.xml><?xml version="1.0" encoding="utf-8"?>
+<ds:datastoreItem xmlns:ds="http://schemas.openxmlformats.org/officeDocument/2006/customXml" ds:itemID="{004FB580-336A-4FC7-B8B2-5F4C092E3B15}">
+  <ds:schemaRefs>
+    <ds:schemaRef ds:uri="http://schemas.microsoft.com/sharepoint/v3/contenttype/forms"/>
+  </ds:schemaRefs>
+</ds:datastoreItem>
 </file>
 
-<file path=customXml/itemProps1.xml><?xml version="1.0" encoding="utf-8"?>
+<file path=customXml/itemProps3.xml><?xml version="1.0" encoding="utf-8"?>
 <ds:datastoreItem xmlns:ds="http://schemas.openxmlformats.org/officeDocument/2006/customXml" ds:itemID="{B1445D4A-B27C-451D-8FD9-5F5AE9706402}">
   <ds:schemaRefs>
     <ds:schemaRef ds:uri="http://schemas.microsoft.com/office/2006/metadata/contentType"/>
@@ -2615,21 +2622,4 @@
     <ds:schemaRef ds:uri="http://schemas.microsoft.com/internal/obd"/>
   </ds:schemaRefs>
 </ds:datastoreItem>
-</file>
-
-<file path=customXml/itemProps2.xml><?xml version="1.0" encoding="utf-8"?>
-<ds:datastoreItem xmlns:ds="http://schemas.openxmlformats.org/officeDocument/2006/customXml" ds:itemID="{004FB580-336A-4FC7-B8B2-5F4C092E3B15}">
-  <ds:schemaRefs>
-    <ds:schemaRef ds:uri="http://schemas.microsoft.com/sharepoint/v3/contenttype/forms"/>
-  </ds:schemaRefs>
-</ds:datastoreItem>
-</file>
-
-<file path=customXml/itemProps3.xml><?xml version="1.0" encoding="utf-8"?>
-<ds:datastoreItem xmlns:ds="http://schemas.openxmlformats.org/officeDocument/2006/customXml" ds:itemID="{2ADD4F6B-372E-4F90-ABC5-90C9A1FFB854}">
-  <ds:schemaRefs>
-    <ds:schemaRef ds:uri="http://schemas.microsoft.com/office/2006/metadata/properties"/>
-    <ds:schemaRef ds:uri="http://schemas.microsoft.com/office/infopath/2007/PartnerControls"/>
-  </ds:schemaRefs>
-</ds:datastoreItem>
 </file>
</xml_diff>